<commit_message>
add link to repo in doc
</commit_message>
<xml_diff>
--- a/write/output/blog-4sexenios.docx
+++ b/write/output/blog-4sexenios.docx
@@ -116,7 +116,7 @@
       <w:pPr>
         <w:pStyle w:val="Heading2"/>
       </w:pPr>
-      <w:bookmarkStart w:id="20" w:name="cómo-cambió-la-intensidad-de-los-homicidios"/>
+      <w:bookmarkStart w:id="20" w:name="Xd72672fe5f93748cdbd310758021f0f2f54b0db"/>
       <w:r>
         <w:t xml:space="preserve">¿Cómo cambió la intensidad de los homicidios?</w:t>
       </w:r>
@@ -233,7 +233,7 @@
               <a:graphicData uri="http://schemas.openxmlformats.org/drawingml/2006/picture">
                 <pic:pic>
                   <pic:nvPicPr>
-                    <pic:cNvPr descr="/Users/oscarelton/Documents/blog-sinais19-armas/descriptives/output/pimp/baseline-tasa.jpg" id="0" name="Picture"/>
+                    <pic:cNvPr descr="/Users/oscarelton/Documents/blog-sinais19-4sexenios/descriptives/output/pimp/baseline-tasa.jpg" id="0" name="Picture"/>
                     <pic:cNvPicPr>
                       <a:picLocks noChangeArrowheads="1" noChangeAspect="1"/>
                     </pic:cNvPicPr>
@@ -323,7 +323,7 @@
               <a:graphicData uri="http://schemas.openxmlformats.org/drawingml/2006/picture">
                 <pic:pic>
                   <pic:nvPicPr>
-                    <pic:cNvPr descr="/Users/oscarelton/Documents/blog-sinais19-armas/descriptives/output/pimp/fiebre-formas.jpg" id="0" name="Picture"/>
+                    <pic:cNvPr descr="/Users/oscarelton/Documents/blog-sinais19-4sexenios/descriptives/output/pimp/fiebre-formas.jpg" id="0" name="Picture"/>
                     <pic:cNvPicPr>
                       <a:picLocks noChangeArrowheads="1" noChangeAspect="1"/>
                     </pic:cNvPicPr>
@@ -440,7 +440,7 @@
               <a:graphicData uri="http://schemas.openxmlformats.org/drawingml/2006/picture">
                 <pic:pic>
                   <pic:nvPicPr>
-                    <pic:cNvPr descr="/Users/oscarelton/Documents/blog-sinais19-armas/descriptives/output/pimp/bump-edos.jpg" id="0" name="Picture"/>
+                    <pic:cNvPr descr="/Users/oscarelton/Documents/blog-sinais19-4sexenios/descriptives/output/pimp/bump-edos.jpg" id="0" name="Picture"/>
                     <pic:cNvPicPr>
                       <a:picLocks noChangeArrowheads="1" noChangeAspect="1"/>
                     </pic:cNvPicPr>
@@ -591,7 +591,7 @@
               <a:graphicData uri="http://schemas.openxmlformats.org/drawingml/2006/picture">
                 <pic:pic>
                   <pic:nvPicPr>
-                    <pic:cNvPr descr="/Users/oscarelton/Documents/blog-sinais19-armas/descriptives/output/pimp/fiebre-edadesp.jpg" id="0" name="Picture"/>
+                    <pic:cNvPr descr="/Users/oscarelton/Documents/blog-sinais19-4sexenios/descriptives/output/pimp/fiebre-edadesp.jpg" id="0" name="Picture"/>
                     <pic:cNvPicPr>
                       <a:picLocks noChangeArrowheads="1" noChangeAspect="1"/>
                     </pic:cNvPicPr>
@@ -681,7 +681,7 @@
               <a:graphicData uri="http://schemas.openxmlformats.org/drawingml/2006/picture">
                 <pic:pic>
                   <pic:nvPicPr>
-                    <pic:cNvPr descr="/Users/oscarelton/Documents/blog-sinais19-armas/descriptives/output/pimp/Perfiles_Sexenio_2.jpg" id="0" name="Picture"/>
+                    <pic:cNvPr descr="/Users/oscarelton/Documents/blog-sinais19-4sexenios/descriptives/output/pimp/Perfiles_Sexenio_2.jpg" id="0" name="Picture"/>
                     <pic:cNvPicPr>
                       <a:picLocks noChangeArrowheads="1" noChangeAspect="1"/>
                     </pic:cNvPicPr>
@@ -787,6 +787,35 @@
         <w:t xml:space="preserve">En México, han sido asesinadas 374 mil personas en 19 años. ¿Cómo dimensionar y humanizar esta catástrofe? Es como si desaparecieran la mitad de las personas que viven en Colima o Baja California Sur, o toda la población de Islandia. La violencia letal de las últimas décadas no es normal - ni en términos de su magnitud, ni en términos de los niveles que vivíamos en el país hasta hace menos de 15 años - no hay que normalizarla.</w:t>
       </w:r>
     </w:p>
+    <w:p>
+      <w:pPr>
+        <w:pStyle w:val="BodyText"/>
+      </w:pPr>
+      <w:r>
+        <w:rPr>
+          <w:i/>
+        </w:rPr>
+        <w:t xml:space="preserve">El repositorio con los datos y códigos para replicar el análisis puede consultarse</w:t>
+      </w:r>
+      <w:r>
+        <w:t xml:space="preserve"> </w:t>
+      </w:r>
+      <w:hyperlink r:id="rId31">
+        <w:r>
+          <w:rPr>
+            <w:b/>
+            <w:rStyle w:val="Hyperlink"/>
+          </w:rPr>
+          <w:t xml:space="preserve">aquí</w:t>
+        </w:r>
+        <w:r>
+          <w:rPr>
+            <w:rStyle w:val="Hyperlink"/>
+          </w:rPr>
+          <w:t xml:space="preserve">.</w:t>
+        </w:r>
+      </w:hyperlink>
+    </w:p>
     <w:sectPr/>
   </w:body>
 </w:document>
@@ -818,109 +847,6 @@
 <file path=word/numbering.xml><?xml version="1.0" encoding="utf-8"?>
 <w:numbering xmlns:w="http://schemas.openxmlformats.org/wordprocessingml/2006/main">
   <w:abstractNum w:abstractNumId="990">
-    <w:nsid w:val="170cd2de"/>
-    <w:multiLevelType w:val="multilevel"/>
-    <w:lvl w:ilvl="0">
-      <w:numFmt w:val="bullet"/>
-      <w:lvlText w:val=" "/>
-      <w:lvlJc w:val="left"/>
-      <w:pPr>
-        <w:tabs>
-          <w:tab w:val="num" w:pos="0"/>
-        </w:tabs>
-        <w:ind w:left="480" w:hanging="480"/>
-      </w:pPr>
-    </w:lvl>
-    <w:lvl w:ilvl="1">
-      <w:numFmt w:val="bullet"/>
-      <w:lvlText w:val=" "/>
-      <w:lvlJc w:val="left"/>
-      <w:pPr>
-        <w:tabs>
-          <w:tab w:val="num" w:pos="720"/>
-        </w:tabs>
-        <w:ind w:left="1200" w:hanging="480"/>
-      </w:pPr>
-    </w:lvl>
-    <w:lvl w:ilvl="2">
-      <w:numFmt w:val="bullet"/>
-      <w:lvlText w:val=" "/>
-      <w:lvlJc w:val="left"/>
-      <w:pPr>
-        <w:tabs>
-          <w:tab w:val="num" w:pos="1440"/>
-        </w:tabs>
-        <w:ind w:left="1920" w:hanging="480"/>
-      </w:pPr>
-    </w:lvl>
-    <w:lvl w:ilvl="3">
-      <w:numFmt w:val="bullet"/>
-      <w:lvlText w:val=" "/>
-      <w:lvlJc w:val="left"/>
-      <w:pPr>
-        <w:tabs>
-          <w:tab w:val="num" w:pos="2160"/>
-        </w:tabs>
-        <w:ind w:left="2640" w:hanging="480"/>
-      </w:pPr>
-    </w:lvl>
-    <w:lvl w:ilvl="4">
-      <w:numFmt w:val="bullet"/>
-      <w:lvlText w:val=" "/>
-      <w:lvlJc w:val="left"/>
-      <w:pPr>
-        <w:tabs>
-          <w:tab w:val="num" w:pos="2880"/>
-        </w:tabs>
-        <w:ind w:left="3360" w:hanging="480"/>
-      </w:pPr>
-    </w:lvl>
-    <w:lvl w:ilvl="5">
-      <w:numFmt w:val="bullet"/>
-      <w:lvlText w:val=" "/>
-      <w:lvlJc w:val="left"/>
-      <w:pPr>
-        <w:tabs>
-          <w:tab w:val="num" w:pos="3600"/>
-        </w:tabs>
-        <w:ind w:left="4080" w:hanging="480"/>
-      </w:pPr>
-    </w:lvl>
-    <w:lvl w:ilvl="6">
-      <w:numFmt w:val="bullet"/>
-      <w:lvlText w:val=" "/>
-      <w:lvlJc w:val="left"/>
-      <w:pPr>
-        <w:tabs>
-          <w:tab w:val="num" w:pos="4320"/>
-        </w:tabs>
-        <w:ind w:left="4800" w:hanging="480"/>
-      </w:pPr>
-    </w:lvl>
-    <w:lvl w:ilvl="7">
-      <w:numFmt w:val="bullet"/>
-      <w:lvlText w:val=" "/>
-      <w:lvlJc w:val="left"/>
-      <w:pPr>
-        <w:tabs>
-          <w:tab w:val="num" w:pos="5040"/>
-        </w:tabs>
-        <w:ind w:left="5520" w:hanging="480"/>
-      </w:pPr>
-    </w:lvl>
-    <w:lvl w:ilvl="8">
-      <w:numFmt w:val="bullet"/>
-      <w:lvlText w:val=" "/>
-      <w:lvlJc w:val="left"/>
-      <w:pPr>
-        <w:tabs>
-          <w:tab w:val="num" w:pos="5760"/>
-        </w:tabs>
-        <w:ind w:left="6240" w:hanging="480"/>
-      </w:pPr>
-    </w:lvl>
-  </w:abstractNum>
-  <w:abstractNum w:abstractNumId="990">
     <w:nsid w:val="2c1ae401"/>
     <w:multiLevelType w:val="multilevel"/>
     <w:lvl w:ilvl="0">
@@ -1023,9 +949,6 @@
       </w:pPr>
     </w:lvl>
   </w:abstractNum>
-  <w:num w:numId="1000">
-    <w:abstractNumId w:val="990"/>
-  </w:num>
   <w:num w:numId="1000">
     <w:abstractNumId w:val="990"/>
   </w:num>

</xml_diff>